<commit_message>
Some variables were not being set correctly
</commit_message>
<xml_diff>
--- a/Tesla Charging Log.docx
+++ b/Tesla Charging Log.docx
@@ -220,6 +220,59 @@
       <w:pPr>
         <w:pStyle w:val="Heading2"/>
       </w:pPr>
+      <w:r>
+        <w:t>Cell Names</w:t>
+      </w:r>
+    </w:p>
+    <w:p>
+      <w:r>
+        <w:t>These are the cells that have names referenced in formulas.</w:t>
+      </w:r>
+    </w:p>
+    <w:p>
+      <w:r>
+        <w:lastRenderedPageBreak/>
+        <w:drawing>
+          <wp:inline distT="0" distB="0" distL="0" distR="0" wp14:anchorId="0C3FDB80" wp14:editId="08D47F71">
+            <wp:extent cx="5287113" cy="4401164"/>
+            <wp:effectExtent l="0" t="0" r="8890" b="0"/>
+            <wp:docPr id="8" name="Picture 8"/>
+            <wp:cNvGraphicFramePr>
+              <a:graphicFrameLocks xmlns:a="http://schemas.openxmlformats.org/drawingml/2006/main" noChangeAspect="1"/>
+            </wp:cNvGraphicFramePr>
+            <a:graphic xmlns:a="http://schemas.openxmlformats.org/drawingml/2006/main">
+              <a:graphicData uri="http://schemas.openxmlformats.org/drawingml/2006/picture">
+                <pic:pic xmlns:pic="http://schemas.openxmlformats.org/drawingml/2006/picture">
+                  <pic:nvPicPr>
+                    <pic:cNvPr id="1" name=""/>
+                    <pic:cNvPicPr/>
+                  </pic:nvPicPr>
+                  <pic:blipFill>
+                    <a:blip r:embed="rId7"/>
+                    <a:stretch>
+                      <a:fillRect/>
+                    </a:stretch>
+                  </pic:blipFill>
+                  <pic:spPr>
+                    <a:xfrm>
+                      <a:off x="0" y="0"/>
+                      <a:ext cx="5287113" cy="4401164"/>
+                    </a:xfrm>
+                    <a:prstGeom prst="rect">
+                      <a:avLst/>
+                    </a:prstGeom>
+                  </pic:spPr>
+                </pic:pic>
+              </a:graphicData>
+            </a:graphic>
+          </wp:inline>
+        </w:drawing>
+      </w:r>
+    </w:p>
+    <w:p>
+      <w:pPr>
+        <w:pStyle w:val="Heading2"/>
+      </w:pPr>
       <w:proofErr w:type="spellStart"/>
       <w:r>
         <w:t>Charging_Log</w:t>
@@ -275,7 +328,7 @@
                     <pic:cNvPicPr/>
                   </pic:nvPicPr>
                   <pic:blipFill rotWithShape="1">
-                    <a:blip r:embed="rId7"/>
+                    <a:blip r:embed="rId8"/>
                     <a:srcRect l="1" r="1282" b="1915"/>
                     <a:stretch/>
                   </pic:blipFill>
@@ -309,7 +362,6 @@
       </w:pPr>
       <w:proofErr w:type="spellStart"/>
       <w:r>
-        <w:lastRenderedPageBreak/>
         <w:t>Charging_Log</w:t>
       </w:r>
       <w:proofErr w:type="spellEnd"/>
@@ -335,6 +387,7 @@
         <w:rPr>
           <w:noProof/>
         </w:rPr>
+        <w:lastRenderedPageBreak/>
         <w:drawing>
           <wp:inline distT="0" distB="0" distL="0" distR="0" wp14:anchorId="2CC0BF42" wp14:editId="79761AAB">
             <wp:extent cx="3800475" cy="2914650"/>
@@ -351,7 +404,7 @@
                     <pic:cNvPicPr/>
                   </pic:nvPicPr>
                   <pic:blipFill rotWithShape="1">
-                    <a:blip r:embed="rId8"/>
+                    <a:blip r:embed="rId9"/>
                     <a:srcRect l="2445"/>
                     <a:stretch/>
                   </pic:blipFill>
@@ -421,7 +474,7 @@
                     <pic:cNvPicPr/>
                   </pic:nvPicPr>
                   <pic:blipFill>
-                    <a:blip r:embed="rId9"/>
+                    <a:blip r:embed="rId10"/>
                     <a:stretch>
                       <a:fillRect/>
                     </a:stretch>
@@ -447,7 +500,6 @@
         <w:pStyle w:val="Heading2"/>
       </w:pPr>
       <w:r>
-        <w:lastRenderedPageBreak/>
         <w:t>Release Notes Tab</w:t>
       </w:r>
     </w:p>
@@ -461,6 +513,7 @@
         <w:rPr>
           <w:noProof/>
         </w:rPr>
+        <w:lastRenderedPageBreak/>
         <w:drawing>
           <wp:inline distT="0" distB="0" distL="0" distR="0" wp14:anchorId="48F0770E" wp14:editId="4C143412">
             <wp:extent cx="4123626" cy="3629025"/>
@@ -477,7 +530,7 @@
                     <pic:cNvPicPr/>
                   </pic:nvPicPr>
                   <pic:blipFill rotWithShape="1">
-                    <a:blip r:embed="rId10"/>
+                    <a:blip r:embed="rId11"/>
                     <a:srcRect r="5870" b="3037"/>
                     <a:stretch/>
                   </pic:blipFill>
@@ -550,7 +603,7 @@
       <w:r>
         <w:t xml:space="preserve">Any questions or issues? Email </w:t>
       </w:r>
-      <w:hyperlink r:id="rId11" w:history="1">
+      <w:hyperlink r:id="rId12" w:history="1">
         <w:r>
           <w:rPr>
             <w:rStyle w:val="Hyperlink"/>

</xml_diff>